<commit_message>
Implementação de link do cloud.
</commit_message>
<xml_diff>
--- a/IoT Development.docx
+++ b/IoT Development.docx
@@ -7,19 +7,9 @@
         <w:pStyle w:val="Ttulo"/>
         <w:jc w:val="center"/>
       </w:pPr>
-      <w:proofErr w:type="spellStart"/>
-      <w:r>
-        <w:t>IoT</w:t>
-      </w:r>
-      <w:proofErr w:type="spellEnd"/>
-      <w:r>
-        <w:t xml:space="preserve"> </w:t>
-      </w:r>
-      <w:proofErr w:type="spellStart"/>
-      <w:r>
-        <w:t>Development</w:t>
-      </w:r>
-      <w:proofErr w:type="spellEnd"/>
+      <w:r>
+        <w:t>IoT Development</w:t>
+      </w:r>
     </w:p>
     <w:p>
       <w:pPr>
@@ -55,11 +45,9 @@
       <w:pPr>
         <w:pStyle w:val="Ttulo1"/>
       </w:pPr>
-      <w:proofErr w:type="spellStart"/>
       <w:r>
         <w:t>Thinkercad</w:t>
       </w:r>
-      <w:proofErr w:type="spellEnd"/>
     </w:p>
     <w:p>
       <w:pPr>
@@ -161,13 +149,8 @@
         <w:t>, registrando como vazamento maior que 400</w:t>
       </w:r>
       <w:r>
-        <w:t xml:space="preserve">, emite um alerta sonoro através do piezo e um alerta visual através do </w:t>
-      </w:r>
-      <w:proofErr w:type="spellStart"/>
-      <w:r>
-        <w:t>led</w:t>
-      </w:r>
-      <w:proofErr w:type="spellEnd"/>
+        <w:t>, emite um alerta sonoro através do piezo e um alerta visual através do led</w:t>
+      </w:r>
       <w:r>
         <w:t>. E para o caso de vazamento menor ou igual que 400, desliga o alerta visual e o alerta sonoro.</w:t>
       </w:r>
@@ -178,13 +161,11 @@
         <w:pStyle w:val="Ttulo1"/>
       </w:pPr>
       <w:r>
-        <w:t xml:space="preserve">Node </w:t>
-      </w:r>
-      <w:proofErr w:type="spellStart"/>
-      <w:r>
-        <w:t>red</w:t>
-      </w:r>
-      <w:proofErr w:type="spellEnd"/>
+        <w:t>Node</w:t>
+      </w:r>
+      <w:r>
+        <w:t>-RED</w:t>
+      </w:r>
     </w:p>
     <w:p>
       <w:pPr>
@@ -202,13 +183,8 @@
           <w:numId w:val="2"/>
         </w:numPr>
       </w:pPr>
-      <w:proofErr w:type="spellStart"/>
-      <w:r>
-        <w:t>Inject</w:t>
-      </w:r>
-      <w:proofErr w:type="spellEnd"/>
-      <w:r>
-        <w:t xml:space="preserve"> (</w:t>
+      <w:r>
+        <w:t>Inject (</w:t>
       </w:r>
       <w:r>
         <w:t>“</w:t>
@@ -243,13 +219,8 @@
           <w:numId w:val="2"/>
         </w:numPr>
       </w:pPr>
-      <w:proofErr w:type="spellStart"/>
-      <w:r>
-        <w:t>Function</w:t>
-      </w:r>
-      <w:proofErr w:type="spellEnd"/>
-      <w:r>
-        <w:t xml:space="preserve"> (“Sem Vazamento” e “Com Vazamento”)</w:t>
+      <w:r>
+        <w:t>Function (“Sem Vazamento” e “Com Vazamento”)</w:t>
       </w:r>
     </w:p>
     <w:p>
@@ -260,21 +231,8 @@
           <w:numId w:val="2"/>
         </w:numPr>
       </w:pPr>
-      <w:proofErr w:type="spellStart"/>
-      <w:r>
-        <w:t>Mqtt</w:t>
-      </w:r>
-      <w:proofErr w:type="spellEnd"/>
-      <w:r>
-        <w:t xml:space="preserve"> </w:t>
-      </w:r>
-      <w:proofErr w:type="gramStart"/>
-      <w:r>
-        <w:t>Out(</w:t>
-      </w:r>
-      <w:proofErr w:type="gramEnd"/>
-      <w:r>
-        <w:t>“Sensor de Gás”)</w:t>
+      <w:r>
+        <w:t>Mqtt Out(“Sensor de Gás”)</w:t>
       </w:r>
     </w:p>
     <w:p>
@@ -285,13 +243,8 @@
           <w:numId w:val="2"/>
         </w:numPr>
       </w:pPr>
-      <w:proofErr w:type="spellStart"/>
-      <w:r>
-        <w:t>Mqtt</w:t>
-      </w:r>
-      <w:proofErr w:type="spellEnd"/>
-      <w:r>
-        <w:t xml:space="preserve"> In (“Sensor de Gás”)</w:t>
+      <w:r>
+        <w:t>Mqtt In (“Sensor de Gás”)</w:t>
       </w:r>
     </w:p>
     <w:p>
@@ -303,17 +256,7 @@
         </w:numPr>
       </w:pPr>
       <w:r>
-        <w:t>Debug (“</w:t>
-      </w:r>
-      <w:proofErr w:type="spellStart"/>
-      <w:proofErr w:type="gramStart"/>
-      <w:r>
-        <w:t>msg.payload</w:t>
-      </w:r>
-      <w:proofErr w:type="spellEnd"/>
-      <w:proofErr w:type="gramEnd"/>
-      <w:r>
-        <w:t>”)</w:t>
+        <w:t>Debug (“msg.payload”)</w:t>
       </w:r>
     </w:p>
     <w:p>
@@ -324,21 +267,8 @@
           <w:numId w:val="2"/>
         </w:numPr>
       </w:pPr>
-      <w:proofErr w:type="spellStart"/>
-      <w:r>
-        <w:t>MongoDb</w:t>
-      </w:r>
-      <w:proofErr w:type="spellEnd"/>
-      <w:r>
-        <w:t xml:space="preserve"> out (“</w:t>
-      </w:r>
-      <w:proofErr w:type="spellStart"/>
-      <w:r>
-        <w:t>sensorgas</w:t>
-      </w:r>
-      <w:proofErr w:type="spellEnd"/>
-      <w:r>
-        <w:t>”)</w:t>
+      <w:r>
+        <w:t>MongoDb out (“sensorgas”)</w:t>
       </w:r>
     </w:p>
     <w:p/>
@@ -355,57 +285,27 @@
         <w:jc w:val="both"/>
       </w:pPr>
       <w:r>
-        <w:t xml:space="preserve">Primeiro utilizamos um </w:t>
-      </w:r>
-      <w:proofErr w:type="spellStart"/>
-      <w:r>
-        <w:t>inject</w:t>
-      </w:r>
-      <w:proofErr w:type="spellEnd"/>
-      <w:r>
-        <w:t xml:space="preserve"> que irá apresentar o retorno do sensor de gás, o controlador irá direcionar para as </w:t>
-      </w:r>
-      <w:proofErr w:type="spellStart"/>
-      <w:r>
-        <w:t>functions</w:t>
-      </w:r>
-      <w:proofErr w:type="spellEnd"/>
-      <w:r>
-        <w:t xml:space="preserve"> de acordo com o retorno do sensor, onde o retorno maior que 400 </w:t>
+        <w:t xml:space="preserve">Primeiro utilizamos um inject que irá apresentar o retorno do sensor de gás, o controlador irá direcionar para as functions de acordo com o retorno do sensor, onde o retorno maior que 400 </w:t>
       </w:r>
       <w:r>
         <w:lastRenderedPageBreak/>
-        <w:t xml:space="preserve">direcionará para a </w:t>
-      </w:r>
-      <w:proofErr w:type="spellStart"/>
-      <w:r>
-        <w:t>function</w:t>
-      </w:r>
-      <w:proofErr w:type="spellEnd"/>
-      <w:r>
-        <w:t xml:space="preserve"> “Sem vazamento” e retorno maior que 400 direcionará para a </w:t>
-      </w:r>
-      <w:proofErr w:type="spellStart"/>
-      <w:r>
-        <w:t>function</w:t>
-      </w:r>
-      <w:proofErr w:type="spellEnd"/>
-      <w:r>
-        <w:t xml:space="preserve"> “Com Vazamento”, onde as </w:t>
-      </w:r>
-      <w:proofErr w:type="spellStart"/>
-      <w:r>
-        <w:t>funcions</w:t>
-      </w:r>
-      <w:proofErr w:type="spellEnd"/>
-      <w:r>
-        <w:t xml:space="preserve"> são responsáveis pela montagem das informações que serão armazenadas no </w:t>
-      </w:r>
-      <w:proofErr w:type="spellStart"/>
-      <w:r>
-        <w:t>moquito</w:t>
-      </w:r>
-      <w:proofErr w:type="spellEnd"/>
+        <w:t>direcionará para a function “Sem vazamento” e retorno maior que 400 direcionará para a function “Com Vazamento”, onde as funcions são responsáveis pela montagem das informações que serão armazenadas no mo</w:t>
+      </w:r>
+      <w:r>
+        <w:t>s</w:t>
+      </w:r>
+      <w:r>
+        <w:t>quit</w:t>
+      </w:r>
+      <w:r>
+        <w:t>t</w:t>
+      </w:r>
+      <w:r>
+        <w:t>o</w:t>
+      </w:r>
+      <w:r>
+        <w:t xml:space="preserve"> que está em cloud</w:t>
+      </w:r>
       <w:r>
         <w:t>, como vazamento igual a não e vazamento igual a sim, respectivamente.</w:t>
       </w:r>
@@ -415,21 +315,11 @@
         <w:jc w:val="both"/>
       </w:pPr>
       <w:r>
-        <w:t xml:space="preserve">Temos o fluxo da leitura da fila que irá ler o registro no mosquito e </w:t>
-      </w:r>
-      <w:proofErr w:type="gramStart"/>
-      <w:r>
-        <w:t>repassar  para</w:t>
-      </w:r>
-      <w:proofErr w:type="gramEnd"/>
-      <w:r>
-        <w:t xml:space="preserve"> o console e para o </w:t>
-      </w:r>
-      <w:proofErr w:type="spellStart"/>
-      <w:r>
-        <w:t>mongodb</w:t>
-      </w:r>
-      <w:proofErr w:type="spellEnd"/>
+        <w:t>Temos o fluxo da leitura da fila que irá ler o registro no mosquito e repassar para o console e para o mongodb</w:t>
+      </w:r>
+      <w:r>
+        <w:t>, que está em cloud</w:t>
+      </w:r>
       <w:r>
         <w:t>, que armazenará o histórico das leituras.</w:t>
       </w:r>
@@ -451,11 +341,9 @@
       <w:pPr>
         <w:pStyle w:val="Ttulo2"/>
       </w:pPr>
-      <w:proofErr w:type="spellStart"/>
       <w:r>
         <w:t>Thinkercad</w:t>
       </w:r>
-      <w:proofErr w:type="spellEnd"/>
     </w:p>
     <w:p>
       <w:pPr>
@@ -469,7 +357,21 @@
             <w:rStyle w:val="Hyperlink"/>
             <w:rFonts w:eastAsia="Times New Roman"/>
           </w:rPr>
-          <w:t>https://www.tinkercad.com/things/3k0XonEA0Yo-mighty-wluff-gaaris/editel?sharecode=nLBEuEWrnE8O4g4zWvxx4sMyCpLdJzf3PJiMJaN02P8</w:t>
+          <w:t>https://www.tinkercad.com/things/3k0XonEA</w:t>
+        </w:r>
+        <w:r>
+          <w:rPr>
+            <w:rStyle w:val="Hyperlink"/>
+            <w:rFonts w:eastAsia="Times New Roman"/>
+          </w:rPr>
+          <w:t>0</w:t>
+        </w:r>
+        <w:r>
+          <w:rPr>
+            <w:rStyle w:val="Hyperlink"/>
+            <w:rFonts w:eastAsia="Times New Roman"/>
+          </w:rPr>
+          <w:t>Yo-mighty-wluff-gaaris/editel?sharecode=nLBEuEWrnE8O4g4zWvxx4sMyCpLdJzf3PJiMJaN02P8</w:t>
         </w:r>
       </w:hyperlink>
     </w:p>
@@ -487,9 +389,6 @@
       </w:r>
     </w:p>
     <w:p>
-      <w:pPr>
-        <w:jc w:val="both"/>
-      </w:pPr>
       <w:hyperlink r:id="rId6" w:history="1">
         <w:r>
           <w:rPr>
@@ -506,6 +405,64 @@
     </w:p>
     <w:p>
       <w:pPr>
+        <w:pStyle w:val="Ttulo2"/>
+      </w:pPr>
+      <w:r>
+        <w:t>MongoDB</w:t>
+      </w:r>
+    </w:p>
+    <w:p>
+      <w:pPr>
+        <w:jc w:val="both"/>
+      </w:pPr>
+      <w:hyperlink r:id="rId7" w:history="1">
+        <w:r>
+          <w:rPr>
+            <w:rStyle w:val="Hyperlink"/>
+          </w:rPr>
+          <w:t>https://cloud.mongodb.com/v2/5e94e2c203f4c25e507801f9#metrics/replicaSet/5fcbd3f988498a1c598927a5/explorer/iot/sensorgas/find</w:t>
+        </w:r>
+      </w:hyperlink>
+    </w:p>
+    <w:p>
+      <w:pPr>
+        <w:jc w:val="both"/>
+      </w:pPr>
+    </w:p>
+    <w:p>
+      <w:pPr>
+        <w:pStyle w:val="Ttulo2"/>
+      </w:pPr>
+      <w:r>
+        <w:t>Mosquitto</w:t>
+      </w:r>
+    </w:p>
+    <w:p>
+      <w:pPr>
+        <w:jc w:val="both"/>
+      </w:pPr>
+      <w:hyperlink r:id="rId8" w:history="1">
+        <w:r>
+          <w:rPr>
+            <w:rStyle w:val="Hyperlink"/>
+          </w:rPr>
+          <w:t>http://test.mosquitto.org/</w:t>
+        </w:r>
+      </w:hyperlink>
+      <w:r>
+        <w:t xml:space="preserve"> (35scj</w:t>
+      </w:r>
+      <w:r>
+        <w:t>_sensor_de_gas)</w:t>
+      </w:r>
+    </w:p>
+    <w:p>
+      <w:pPr>
+        <w:jc w:val="both"/>
+      </w:pPr>
+    </w:p>
+    <w:p>
+      <w:pPr>
         <w:pStyle w:val="Ttulo1"/>
       </w:pPr>
       <w:r>
@@ -522,41 +479,20 @@
       <w:r>
         <w:t xml:space="preserve">RM 335232 - </w:t>
       </w:r>
-      <w:proofErr w:type="spellStart"/>
       <w:r>
         <w:rPr>
           <w:rStyle w:val="Ttulo3Char"/>
         </w:rPr>
-        <w:t>Carlso</w:t>
-      </w:r>
-      <w:proofErr w:type="spellEnd"/>
-      <w:r>
-        <w:rPr>
-          <w:rStyle w:val="Ttulo3Char"/>
-        </w:rPr>
-        <w:t xml:space="preserve"> Eduardo </w:t>
-      </w:r>
-      <w:proofErr w:type="spellStart"/>
-      <w:r>
-        <w:rPr>
-          <w:rStyle w:val="Ttulo3Char"/>
-        </w:rPr>
-        <w:t>Zanchetta</w:t>
-      </w:r>
-      <w:proofErr w:type="spellEnd"/>
+        <w:t>Carlso Eduardo Zanchetta</w:t>
+      </w:r>
     </w:p>
     <w:p>
       <w:pPr>
         <w:pStyle w:val="Ttulo3"/>
       </w:pPr>
       <w:r>
-        <w:t xml:space="preserve">RM 336295 - Thiago </w:t>
-      </w:r>
-      <w:proofErr w:type="spellStart"/>
-      <w:r>
-        <w:t>Viega</w:t>
-      </w:r>
-      <w:proofErr w:type="spellEnd"/>
+        <w:t>RM 336295 - Thiago Viega</w:t>
+      </w:r>
     </w:p>
     <w:p>
       <w:pPr>
@@ -1411,6 +1347,18 @@
       <w:shd w:val="clear" w:color="auto" w:fill="E1DFDD"/>
     </w:rPr>
   </w:style>
+  <w:style w:type="character" w:styleId="HiperlinkVisitado">
+    <w:name w:val="FollowedHyperlink"/>
+    <w:basedOn w:val="Fontepargpadro"/>
+    <w:uiPriority w:val="99"/>
+    <w:semiHidden/>
+    <w:unhideWhenUsed/>
+    <w:rsid w:val="002B0DB9"/>
+    <w:rPr>
+      <w:color w:val="954F72" w:themeColor="followedHyperlink"/>
+      <w:u w:val="single"/>
+    </w:rPr>
+  </w:style>
 </w:styles>
 </file>
 

</xml_diff>